<commit_message>
Extending expert desktop mockup
</commit_message>
<xml_diff>
--- a/mockups/dcRequest.docx
+++ b/mockups/dcRequest.docx
@@ -11,6 +11,7 @@
           <w:szCs w:val="28"/>
         </w:rPr>
       </w:pPr>
+      <w:proofErr w:type="spellStart"/>
       <w:r>
         <w:rPr>
           <w:b/>
@@ -36,7 +37,17 @@
           <w:sz w:val="28"/>
           <w:szCs w:val="28"/>
         </w:rPr>
-        <w:t>ompanion implementation plan and request</w:t>
+        <w:t>ompanion</w:t>
+      </w:r>
+      <w:proofErr w:type="spellEnd"/>
+      <w:r>
+        <w:rPr>
+          <w:b/>
+          <w:bCs/>
+          <w:sz w:val="28"/>
+          <w:szCs w:val="28"/>
+        </w:rPr>
+        <w:t xml:space="preserve"> implementation plan and request</w:t>
       </w:r>
     </w:p>
     <w:p>
@@ -56,7 +67,15 @@
         <w:t xml:space="preserve"> an augmented reality-based app</w:t>
       </w:r>
       <w:r>
-        <w:t xml:space="preserve"> (the DigitalCompanion)</w:t>
+        <w:t xml:space="preserve"> (the </w:t>
+      </w:r>
+      <w:proofErr w:type="spellStart"/>
+      <w:r>
+        <w:t>DigitalCompanion</w:t>
+      </w:r>
+      <w:proofErr w:type="spellEnd"/>
+      <w:r>
+        <w:t>)</w:t>
       </w:r>
       <w:r>
         <w:t xml:space="preserve"> </w:t>
@@ -68,7 +87,13 @@
         <w:t>hat can</w:t>
       </w:r>
       <w:r>
-        <w:t xml:space="preserve"> connect customers having issues with MFPs and similar devices to instructional videos or live remote assistance. The live assistance component will take advantage of proprietary FXPAL technology that can augment the user's experience as well as automatically archive important portions of the live chat for future use.</w:t>
+        <w:t xml:space="preserve"> connect customers having issues with MFPs and similar devices to instructional videos or live remote assistance. The live assistance component will take advantage of proprietary FXPAL technology that can augment the user's experience as well as automatically archive important portions of the live </w:t>
+      </w:r>
+      <w:r>
+        <w:t>teleconference</w:t>
+      </w:r>
+      <w:r>
+        <w:t xml:space="preserve"> for future use.</w:t>
       </w:r>
     </w:p>
     <w:p>
@@ -114,13 +139,7 @@
         <w:t xml:space="preserve">We will work with the FXA team to gather data for the chatbot flow. </w:t>
       </w:r>
       <w:r>
-        <w:t>Also, in order to</w:t>
-      </w:r>
-      <w:r>
-        <w:t xml:space="preserve"> demonstrate the system independently of the chat system</w:t>
-      </w:r>
-      <w:r>
-        <w:t>, we will build mechanisms to allow</w:t>
+        <w:t>Also, in order to demonstrate the system independently of the chat system, we will build mechanisms to allow</w:t>
       </w:r>
       <w:r>
         <w:t xml:space="preserve"> </w:t>
@@ -140,7 +159,61 @@
         <w:t>engineer</w:t>
       </w:r>
       <w:r>
-        <w:t xml:space="preserve"> most components: Laurent Denoue, Chelhwon Kim, and Yulius Tjahjadi will work on building the web- and server-components, and Scott Carter will build the user interface architecture (in addition to architecting the system and planning the engineering and testing process). Laurent, Chelhwon, Yulius, and Scott will also further refine and integrate FXPAL proprietary technology into</w:t>
+        <w:t xml:space="preserve"> most components: Laurent </w:t>
+      </w:r>
+      <w:proofErr w:type="spellStart"/>
+      <w:r>
+        <w:t>Denoue</w:t>
+      </w:r>
+      <w:proofErr w:type="spellEnd"/>
+      <w:r>
+        <w:t xml:space="preserve">, </w:t>
+      </w:r>
+      <w:proofErr w:type="spellStart"/>
+      <w:r>
+        <w:t>Chelhwon</w:t>
+      </w:r>
+      <w:proofErr w:type="spellEnd"/>
+      <w:r>
+        <w:t xml:space="preserve"> Kim, and </w:t>
+      </w:r>
+      <w:proofErr w:type="spellStart"/>
+      <w:r>
+        <w:t>Yulius</w:t>
+      </w:r>
+      <w:proofErr w:type="spellEnd"/>
+      <w:r>
+        <w:t xml:space="preserve"> </w:t>
+      </w:r>
+      <w:proofErr w:type="spellStart"/>
+      <w:r>
+        <w:t>Tjahjadi</w:t>
+      </w:r>
+      <w:proofErr w:type="spellEnd"/>
+      <w:r>
+        <w:t xml:space="preserve"> will work on building the web- and server-components, and Scott Carter will build the user interface architecture (in addition to architecting the system and </w:t>
+      </w:r>
+      <w:r>
+        <w:t>managing the project</w:t>
+      </w:r>
+      <w:r>
+        <w:t xml:space="preserve">). Laurent, </w:t>
+      </w:r>
+      <w:proofErr w:type="spellStart"/>
+      <w:r>
+        <w:t>Chelhwon</w:t>
+      </w:r>
+      <w:proofErr w:type="spellEnd"/>
+      <w:r>
+        <w:t xml:space="preserve">, </w:t>
+      </w:r>
+      <w:proofErr w:type="spellStart"/>
+      <w:r>
+        <w:t>Yulius</w:t>
+      </w:r>
+      <w:proofErr w:type="spellEnd"/>
+      <w:r>
+        <w:t>, and Scott will also further refine and integrate FXPAL proprietary technology into</w:t>
       </w:r>
       <w:r>
         <w:t xml:space="preserve"> the</w:t>
@@ -151,54 +224,24 @@
     </w:p>
     <w:p>
       <w:r>
-        <w:t>T</w:t>
-      </w:r>
-      <w:r>
-        <w:t xml:space="preserve">his </w:t>
-      </w:r>
-      <w:r>
-        <w:t>system</w:t>
-      </w:r>
-      <w:r>
-        <w:t xml:space="preserve"> is</w:t>
-      </w:r>
-      <w:r>
-        <w:t xml:space="preserve"> a</w:t>
-      </w:r>
-      <w:r>
-        <w:t xml:space="preserve"> proof-of-concept for a product incorporating an authorization system, </w:t>
-      </w:r>
-      <w:r>
-        <w:t xml:space="preserve">a </w:t>
-      </w:r>
-      <w:r>
-        <w:t>chat system, live teleconferenc</w:t>
-      </w:r>
-      <w:r>
-        <w:t>ing</w:t>
-      </w:r>
-      <w:r>
-        <w:t xml:space="preserve">, </w:t>
-      </w:r>
-      <w:r>
-        <w:t>and a combination of FXPAL proprietary technology</w:t>
-      </w:r>
-      <w:r>
-        <w:t xml:space="preserve">. </w:t>
-      </w:r>
-      <w:r>
-        <w:t xml:space="preserve">Since this goes beyond a typical demo that focuses only on one- or two features, </w:t>
-      </w:r>
-      <w:r>
-        <w:t>we believe it would be prudent to</w:t>
-      </w:r>
-      <w:r>
-        <w:t xml:space="preserve"> also</w:t>
-      </w:r>
-      <w:bookmarkStart w:id="0" w:name="_GoBack"/>
-      <w:bookmarkEnd w:id="0"/>
-      <w:r>
-        <w:t xml:space="preserve"> involve someone capable of designing a consistent interaction approach and style. In particular, this person should:</w:t>
+        <w:t xml:space="preserve">This project also requires a UX designer but this resource is not currently assigned to the project. This is necessary for successful transfer to FXA. The work (see breakdown below) is estimated to require </w:t>
+      </w:r>
+      <w:r>
+        <w:t xml:space="preserve">two </w:t>
+      </w:r>
+      <w:proofErr w:type="spellStart"/>
+      <w:r>
+        <w:t>weeks worth</w:t>
+      </w:r>
+      <w:proofErr w:type="spellEnd"/>
+      <w:r>
+        <w:t xml:space="preserve"> (~80 hours) of </w:t>
+      </w:r>
+      <w:r>
+        <w:t>UX consultant hours</w:t>
+      </w:r>
+      <w:r>
+        <w:t>. The consultant should:</w:t>
       </w:r>
     </w:p>
     <w:p>
@@ -222,7 +265,10 @@
         </w:numPr>
       </w:pPr>
       <w:r>
-        <w:t>Create high fidelity wireframes that we can use to explore different design features (and provide feedback on different approaches).</w:t>
+        <w:t xml:space="preserve">Create high fidelity wireframes that we can use to explore different </w:t>
+      </w:r>
+      <w:r>
+        <w:t>design approaches (and determine the best one to use).</w:t>
       </w:r>
     </w:p>
     <w:p>
@@ -263,11 +309,9 @@
     </w:p>
     <w:p/>
     <w:p>
-      <w:r>
-        <w:t>We anticipate that this will take a contractor ____ hours. At a rate of $____/hr we anticipate this request to cost $____.</w:t>
-      </w:r>
-    </w:p>
-    <w:p>
+      <w:pPr>
+        <w:keepNext/>
+      </w:pPr>
       <w:r>
         <w:rPr>
           <w:noProof/>
@@ -322,6 +366,30 @@
           </wp:inline>
         </w:drawing>
       </w:r>
+    </w:p>
+    <w:p>
+      <w:pPr>
+        <w:pStyle w:val="Caption"/>
+      </w:pPr>
+      <w:r>
+        <w:t xml:space="preserve">Note that app and desktop systems will include more screens than are shown here. See </w:t>
+      </w:r>
+      <w:r>
+        <w:t>(</w:t>
+      </w:r>
+      <w:hyperlink r:id="rId6" w:history="1">
+        <w:r>
+          <w:rPr>
+            <w:rStyle w:val="Hyperlink"/>
+          </w:rPr>
+          <w:t>https://github.com/FXPAL/remote-assistance/wiki/</w:t>
+        </w:r>
+      </w:hyperlink>
+      <w:r>
+        <w:t>) for more details.</w:t>
+      </w:r>
+      <w:bookmarkStart w:id="0" w:name="_GoBack"/>
+      <w:bookmarkEnd w:id="0"/>
     </w:p>
     <w:sectPr>
       <w:pgSz w:w="12240" w:h="15840"/>
@@ -891,6 +959,48 @@
       <w:contextualSpacing/>
     </w:pPr>
   </w:style>
+  <w:style w:type="paragraph" w:styleId="Caption">
+    <w:name w:val="caption"/>
+    <w:basedOn w:val="Normal"/>
+    <w:next w:val="Normal"/>
+    <w:uiPriority w:val="35"/>
+    <w:unhideWhenUsed/>
+    <w:qFormat/>
+    <w:rsid w:val="00114899"/>
+    <w:pPr>
+      <w:spacing w:after="200" w:line="240" w:lineRule="auto"/>
+    </w:pPr>
+    <w:rPr>
+      <w:i/>
+      <w:iCs/>
+      <w:color w:val="44546A" w:themeColor="text2"/>
+      <w:sz w:val="18"/>
+      <w:szCs w:val="18"/>
+    </w:rPr>
+  </w:style>
+  <w:style w:type="character" w:styleId="Hyperlink">
+    <w:name w:val="Hyperlink"/>
+    <w:basedOn w:val="DefaultParagraphFont"/>
+    <w:uiPriority w:val="99"/>
+    <w:unhideWhenUsed/>
+    <w:rsid w:val="00114899"/>
+    <w:rPr>
+      <w:color w:val="0000FF"/>
+      <w:u w:val="single"/>
+    </w:rPr>
+  </w:style>
+  <w:style w:type="character" w:styleId="UnresolvedMention">
+    <w:name w:val="Unresolved Mention"/>
+    <w:basedOn w:val="DefaultParagraphFont"/>
+    <w:uiPriority w:val="99"/>
+    <w:semiHidden/>
+    <w:unhideWhenUsed/>
+    <w:rsid w:val="00EE1459"/>
+    <w:rPr>
+      <w:color w:val="605E5C"/>
+      <w:shd w:val="clear" w:color="auto" w:fill="E1DFDD"/>
+    </w:rPr>
+  </w:style>
 </w:styles>
 </file>
 

</xml_diff>